<commit_message>
Add connection to server
</commit_message>
<xml_diff>
--- a/03_INSTRUCTION/Instruction_roller_shutter_rev0.docx
+++ b/03_INSTRUCTION/Instruction_roller_shutter_rev0.docx
@@ -26,7 +26,11 @@
       </w:r>
     </w:p>
     <w:p/>
-    <w:p/>
+    <w:p>
+      <w:r>
+        <w:t>Działanie sterownika.</w:t>
+      </w:r>
+    </w:p>
     <w:p>
       <w:pPr>
         <w:pStyle w:val="Akapitzlist"/>
@@ -118,6 +122,18 @@
       <w:pPr>
         <w:pStyle w:val="Akapitzlist"/>
         <w:numPr>
+          <w:ilvl w:val="2"/>
+          <w:numId w:val="2"/>
+        </w:numPr>
+      </w:pPr>
+      <w:r>
+        <w:t>ID urządzenia. ID edytowalne w ustawieniach</w:t>
+      </w:r>
+    </w:p>
+    <w:p>
+      <w:pPr>
+        <w:pStyle w:val="Akapitzlist"/>
+        <w:numPr>
           <w:ilvl w:val="1"/>
           <w:numId w:val="2"/>
         </w:numPr>
@@ -174,16 +190,85 @@
           <w:numId w:val="2"/>
         </w:numPr>
       </w:pPr>
+      <w:r>
+        <w:t>Podłączenie</w:t>
+      </w:r>
+      <w:r>
+        <w:t xml:space="preserve"> do sieci </w:t>
+      </w:r>
       <w:proofErr w:type="spellStart"/>
       <w:r>
-        <w:t>Podlaczenie</w:t>
+        <w:t>Wifi</w:t>
       </w:r>
       <w:proofErr w:type="spellEnd"/>
-      <w:r>
-        <w:t xml:space="preserve"> do sieci Wifi</w:t>
+    </w:p>
+    <w:p>
+      <w:pPr>
+        <w:pStyle w:val="Akapitzlist"/>
+        <w:numPr>
+          <w:ilvl w:val="2"/>
+          <w:numId w:val="2"/>
+        </w:numPr>
+      </w:pPr>
+      <w:r>
+        <w:t>ID urządzenia. Na podstawie ID, urządzenie będzie pobierało swoje ustawienia.</w:t>
+      </w:r>
+    </w:p>
+    <w:p>
+      <w:pPr>
+        <w:pStyle w:val="Akapitzlist"/>
+        <w:numPr>
+          <w:ilvl w:val="2"/>
+          <w:numId w:val="2"/>
+        </w:numPr>
+      </w:pPr>
+      <w:r>
+        <w:t>Adresy ekspanderów</w:t>
       </w:r>
       <w:bookmarkStart w:id="0" w:name="_GoBack"/>
       <w:bookmarkEnd w:id="0"/>
+      <w:r>
+        <w:t xml:space="preserve"> – tylko wyświetlanie zainstalowanych</w:t>
+      </w:r>
+    </w:p>
+    <w:p>
+      <w:pPr>
+        <w:pStyle w:val="Akapitzlist"/>
+        <w:numPr>
+          <w:ilvl w:val="0"/>
+          <w:numId w:val="2"/>
+        </w:numPr>
+      </w:pPr>
+      <w:r>
+        <w:t>Pamięć</w:t>
+      </w:r>
+    </w:p>
+    <w:p>
+      <w:pPr>
+        <w:pStyle w:val="Akapitzlist"/>
+        <w:numPr>
+          <w:ilvl w:val="1"/>
+          <w:numId w:val="2"/>
+        </w:numPr>
+      </w:pPr>
+      <w:r>
+        <w:t>Dane konfiguracyjne urządzenia zapisywane w pamięci ROM lub SD ?</w:t>
+      </w:r>
+    </w:p>
+    <w:p>
+      <w:pPr>
+        <w:pStyle w:val="Akapitzlist"/>
+        <w:numPr>
+          <w:ilvl w:val="1"/>
+          <w:numId w:val="2"/>
+        </w:numPr>
+      </w:pPr>
+    </w:p>
+    <w:p>
+      <w:pPr>
+        <w:pStyle w:val="Akapitzlist"/>
+        <w:ind w:left="2160"/>
+      </w:pPr>
     </w:p>
     <w:sectPr>
       <w:pgSz w:w="11906" w:h="16838"/>

</xml_diff>